<commit_message>
remade answer sheet pdf
</commit_message>
<xml_diff>
--- a/week7/lab7/Lab7_ColeBardin_AnswerSheet.docx
+++ b/week7/lab7/Lab7_ColeBardin_AnswerSheet.docx
@@ -1173,16 +1173,16 @@
         <mc:AlternateContent>
           <mc:Choice Requires="wps">
             <w:drawing>
-              <wp:anchor distT="0" distB="0" distL="114300" distR="114300" simplePos="0" relativeHeight="251676672" behindDoc="0" locked="0" layoutInCell="1" allowOverlap="1" wp14:anchorId="4C2EB64C" wp14:editId="63C3DD4C">
+              <wp:anchor distT="0" distB="0" distL="114300" distR="114300" simplePos="0" relativeHeight="251676672" behindDoc="0" locked="0" layoutInCell="1" allowOverlap="1" wp14:anchorId="4C2EB64C" wp14:editId="34BABE44">
                 <wp:simplePos x="0" y="0"/>
                 <wp:positionH relativeFrom="column">
-                  <wp:posOffset>-68381</wp:posOffset>
+                  <wp:posOffset>-71718</wp:posOffset>
                 </wp:positionH>
                 <wp:positionV relativeFrom="paragraph">
-                  <wp:posOffset>89835</wp:posOffset>
+                  <wp:posOffset>86957</wp:posOffset>
                 </wp:positionV>
-                <wp:extent cx="6255385" cy="1771913"/>
-                <wp:effectExtent l="0" t="0" r="18415" b="19050"/>
+                <wp:extent cx="6255385" cy="2079811"/>
+                <wp:effectExtent l="0" t="0" r="18415" b="15875"/>
                 <wp:wrapNone/>
                 <wp:docPr id="19" name="Text Box 19"/>
                 <wp:cNvGraphicFramePr/>
@@ -1193,7 +1193,7 @@
                       <wps:spPr>
                         <a:xfrm>
                           <a:off x="0" y="0"/>
-                          <a:ext cx="6255385" cy="1771913"/>
+                          <a:ext cx="6255385" cy="2079811"/>
                         </a:xfrm>
                         <a:prstGeom prst="rect">
                           <a:avLst/>
@@ -1320,7 +1320,7 @@
                                 <w:sz w:val="20"/>
                                 <w:szCs w:val="20"/>
                               </w:rPr>
-                              <w:t>Paste code here</w:t>
+                              <w:t xml:space="preserve">Paste code </w:t>
                             </w:r>
                             <w:r>
                               <w:rPr>
@@ -1330,22 +1330,107 @@
                                 <w:sz w:val="20"/>
                                 <w:szCs w:val="20"/>
                               </w:rPr>
-                              <w:t xml:space="preserve">: </w:t>
+                              <w:t>here</w:t>
+                            </w:r>
+                            <w:r>
+                              <w:rPr>
+                                <w:rFonts w:ascii="Courier" w:hAnsi="Courier" w:cs="Courier"/>
+                                <w:b/>
+                                <w:color w:val="FF0000"/>
+                                <w:sz w:val="20"/>
+                                <w:szCs w:val="20"/>
+                              </w:rPr>
+                              <w:t>:</w:t>
                             </w:r>
                           </w:p>
                           <w:p>
                             <w:pPr>
-                              <w:widowControl w:val="0"/>
-                              <w:autoSpaceDE w:val="0"/>
-                              <w:autoSpaceDN w:val="0"/>
-                              <w:adjustRightInd w:val="0"/>
-                              <w:rPr>
-                                <w:rFonts w:ascii="Courier" w:hAnsi="Courier" w:cs="Courier"/>
-                                <w:color w:val="FF0000"/>
-                                <w:sz w:val="16"/>
+                              <w:rPr>
+                                <w:rFonts w:ascii="Menlo" w:hAnsi="Menlo" w:cs="Menlo"/>
+                                <w:sz w:val="20"/>
                                 <w:szCs w:val="20"/>
                               </w:rPr>
                             </w:pPr>
+                            <w:r>
+                              <w:rPr>
+                                <w:rFonts w:ascii="Menlo" w:hAnsi="Menlo" w:cs="Menlo"/>
+                                <w:sz w:val="20"/>
+                                <w:szCs w:val="20"/>
+                              </w:rPr>
+                              <w:t>rotate = @(d) [</w:t>
+                            </w:r>
+                            <w:proofErr w:type="spellStart"/>
+                            <w:r>
+                              <w:rPr>
+                                <w:rFonts w:ascii="Menlo" w:hAnsi="Menlo" w:cs="Menlo"/>
+                                <w:sz w:val="20"/>
+                                <w:szCs w:val="20"/>
+                              </w:rPr>
+                              <w:t>cosd</w:t>
+                            </w:r>
+                            <w:proofErr w:type="spellEnd"/>
+                            <w:r>
+                              <w:rPr>
+                                <w:rFonts w:ascii="Menlo" w:hAnsi="Menlo" w:cs="Menlo"/>
+                                <w:sz w:val="20"/>
+                                <w:szCs w:val="20"/>
+                              </w:rPr>
+                              <w:t>(d), -</w:t>
+                            </w:r>
+                            <w:proofErr w:type="spellStart"/>
+                            <w:r>
+                              <w:rPr>
+                                <w:rFonts w:ascii="Menlo" w:hAnsi="Menlo" w:cs="Menlo"/>
+                                <w:sz w:val="20"/>
+                                <w:szCs w:val="20"/>
+                              </w:rPr>
+                              <w:t>sind</w:t>
+                            </w:r>
+                            <w:proofErr w:type="spellEnd"/>
+                            <w:r>
+                              <w:rPr>
+                                <w:rFonts w:ascii="Menlo" w:hAnsi="Menlo" w:cs="Menlo"/>
+                                <w:sz w:val="20"/>
+                                <w:szCs w:val="20"/>
+                              </w:rPr>
+                              <w:t xml:space="preserve">(d), 0; </w:t>
+                            </w:r>
+                            <w:proofErr w:type="spellStart"/>
+                            <w:r>
+                              <w:rPr>
+                                <w:rFonts w:ascii="Menlo" w:hAnsi="Menlo" w:cs="Menlo"/>
+                                <w:sz w:val="20"/>
+                                <w:szCs w:val="20"/>
+                              </w:rPr>
+                              <w:t>sind</w:t>
+                            </w:r>
+                            <w:proofErr w:type="spellEnd"/>
+                            <w:r>
+                              <w:rPr>
+                                <w:rFonts w:ascii="Menlo" w:hAnsi="Menlo" w:cs="Menlo"/>
+                                <w:sz w:val="20"/>
+                                <w:szCs w:val="20"/>
+                              </w:rPr>
+                              <w:t xml:space="preserve">(d), </w:t>
+                            </w:r>
+                            <w:proofErr w:type="spellStart"/>
+                            <w:r>
+                              <w:rPr>
+                                <w:rFonts w:ascii="Menlo" w:hAnsi="Menlo" w:cs="Menlo"/>
+                                <w:sz w:val="20"/>
+                                <w:szCs w:val="20"/>
+                              </w:rPr>
+                              <w:t>cosd</w:t>
+                            </w:r>
+                            <w:proofErr w:type="spellEnd"/>
+                            <w:r>
+                              <w:rPr>
+                                <w:rFonts w:ascii="Menlo" w:hAnsi="Menlo" w:cs="Menlo"/>
+                                <w:sz w:val="20"/>
+                                <w:szCs w:val="20"/>
+                              </w:rPr>
+                              <w:t>(d), 0; 0,0,1];</w:t>
+                            </w:r>
                           </w:p>
                           <w:p>
                             <w:pPr>
@@ -1548,7 +1633,7 @@
           </mc:Choice>
           <mc:Fallback>
             <w:pict>
-              <v:shape w14:anchorId="4C2EB64C" id="Text Box 19" o:spid="_x0000_s1028" type="#_x0000_t202" style="position:absolute;margin-left:-5.4pt;margin-top:7.05pt;width:492.55pt;height:139.5pt;z-index:251676672;visibility:visible;mso-wrap-style:square;mso-width-percent:0;mso-height-percent:0;mso-wrap-distance-left:9pt;mso-wrap-distance-top:0;mso-wrap-distance-right:9pt;mso-wrap-distance-bottom:0;mso-position-horizontal:absolute;mso-position-horizontal-relative:text;mso-position-vertical:absolute;mso-position-vertical-relative:text;mso-width-percent:0;mso-height-percent:0;mso-width-relative:margin;mso-height-relative:margin;v-text-anchor:top" o:gfxdata="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" filled="f" strokecolor="black [3213]">
+              <v:shape w14:anchorId="4C2EB64C" id="Text Box 19" o:spid="_x0000_s1028" type="#_x0000_t202" style="position:absolute;margin-left:-5.65pt;margin-top:6.85pt;width:492.55pt;height:163.75pt;z-index:251676672;visibility:visible;mso-wrap-style:square;mso-width-percent:0;mso-height-percent:0;mso-wrap-distance-left:9pt;mso-wrap-distance-top:0;mso-wrap-distance-right:9pt;mso-wrap-distance-bottom:0;mso-position-horizontal:absolute;mso-position-horizontal-relative:text;mso-position-vertical:absolute;mso-position-vertical-relative:text;mso-width-percent:0;mso-height-percent:0;mso-width-relative:margin;mso-height-relative:margin;v-text-anchor:top" o:gfxdata="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" filled="f" strokecolor="black [3213]">
                 <v:textbox>
                   <w:txbxContent>
                     <w:p>
@@ -1649,7 +1734,7 @@
                           <w:sz w:val="20"/>
                           <w:szCs w:val="20"/>
                         </w:rPr>
-                        <w:t>Paste code here</w:t>
+                        <w:t xml:space="preserve">Paste code </w:t>
                       </w:r>
                       <w:r>
                         <w:rPr>
@@ -1659,22 +1744,107 @@
                           <w:sz w:val="20"/>
                           <w:szCs w:val="20"/>
                         </w:rPr>
-                        <w:t xml:space="preserve">: </w:t>
+                        <w:t>here</w:t>
+                      </w:r>
+                      <w:r>
+                        <w:rPr>
+                          <w:rFonts w:ascii="Courier" w:hAnsi="Courier" w:cs="Courier"/>
+                          <w:b/>
+                          <w:color w:val="FF0000"/>
+                          <w:sz w:val="20"/>
+                          <w:szCs w:val="20"/>
+                        </w:rPr>
+                        <w:t>:</w:t>
                       </w:r>
                     </w:p>
                     <w:p>
                       <w:pPr>
-                        <w:widowControl w:val="0"/>
-                        <w:autoSpaceDE w:val="0"/>
-                        <w:autoSpaceDN w:val="0"/>
-                        <w:adjustRightInd w:val="0"/>
-                        <w:rPr>
-                          <w:rFonts w:ascii="Courier" w:hAnsi="Courier" w:cs="Courier"/>
-                          <w:color w:val="FF0000"/>
-                          <w:sz w:val="16"/>
+                        <w:rPr>
+                          <w:rFonts w:ascii="Menlo" w:hAnsi="Menlo" w:cs="Menlo"/>
+                          <w:sz w:val="20"/>
                           <w:szCs w:val="20"/>
                         </w:rPr>
                       </w:pPr>
+                      <w:r>
+                        <w:rPr>
+                          <w:rFonts w:ascii="Menlo" w:hAnsi="Menlo" w:cs="Menlo"/>
+                          <w:sz w:val="20"/>
+                          <w:szCs w:val="20"/>
+                        </w:rPr>
+                        <w:t>rotate = @(d) [</w:t>
+                      </w:r>
+                      <w:proofErr w:type="spellStart"/>
+                      <w:r>
+                        <w:rPr>
+                          <w:rFonts w:ascii="Menlo" w:hAnsi="Menlo" w:cs="Menlo"/>
+                          <w:sz w:val="20"/>
+                          <w:szCs w:val="20"/>
+                        </w:rPr>
+                        <w:t>cosd</w:t>
+                      </w:r>
+                      <w:proofErr w:type="spellEnd"/>
+                      <w:r>
+                        <w:rPr>
+                          <w:rFonts w:ascii="Menlo" w:hAnsi="Menlo" w:cs="Menlo"/>
+                          <w:sz w:val="20"/>
+                          <w:szCs w:val="20"/>
+                        </w:rPr>
+                        <w:t>(d), -</w:t>
+                      </w:r>
+                      <w:proofErr w:type="spellStart"/>
+                      <w:r>
+                        <w:rPr>
+                          <w:rFonts w:ascii="Menlo" w:hAnsi="Menlo" w:cs="Menlo"/>
+                          <w:sz w:val="20"/>
+                          <w:szCs w:val="20"/>
+                        </w:rPr>
+                        <w:t>sind</w:t>
+                      </w:r>
+                      <w:proofErr w:type="spellEnd"/>
+                      <w:r>
+                        <w:rPr>
+                          <w:rFonts w:ascii="Menlo" w:hAnsi="Menlo" w:cs="Menlo"/>
+                          <w:sz w:val="20"/>
+                          <w:szCs w:val="20"/>
+                        </w:rPr>
+                        <w:t xml:space="preserve">(d), 0; </w:t>
+                      </w:r>
+                      <w:proofErr w:type="spellStart"/>
+                      <w:r>
+                        <w:rPr>
+                          <w:rFonts w:ascii="Menlo" w:hAnsi="Menlo" w:cs="Menlo"/>
+                          <w:sz w:val="20"/>
+                          <w:szCs w:val="20"/>
+                        </w:rPr>
+                        <w:t>sind</w:t>
+                      </w:r>
+                      <w:proofErr w:type="spellEnd"/>
+                      <w:r>
+                        <w:rPr>
+                          <w:rFonts w:ascii="Menlo" w:hAnsi="Menlo" w:cs="Menlo"/>
+                          <w:sz w:val="20"/>
+                          <w:szCs w:val="20"/>
+                        </w:rPr>
+                        <w:t xml:space="preserve">(d), </w:t>
+                      </w:r>
+                      <w:proofErr w:type="spellStart"/>
+                      <w:r>
+                        <w:rPr>
+                          <w:rFonts w:ascii="Menlo" w:hAnsi="Menlo" w:cs="Menlo"/>
+                          <w:sz w:val="20"/>
+                          <w:szCs w:val="20"/>
+                        </w:rPr>
+                        <w:t>cosd</w:t>
+                      </w:r>
+                      <w:proofErr w:type="spellEnd"/>
+                      <w:r>
+                        <w:rPr>
+                          <w:rFonts w:ascii="Menlo" w:hAnsi="Menlo" w:cs="Menlo"/>
+                          <w:sz w:val="20"/>
+                          <w:szCs w:val="20"/>
+                        </w:rPr>
+                        <w:t>(d), 0; 0,0,1];</w:t>
+                      </w:r>
                     </w:p>
                     <w:p>
                       <w:pPr>
@@ -2753,6 +2923,7 @@
                               <w:t xml:space="preserve"> = </w:t>
                             </w:r>
                             <w:proofErr w:type="spellStart"/>
+                            <w:proofErr w:type="gramStart"/>
                             <w:r>
                               <w:rPr>
                                 <w:rFonts w:ascii="Menlo" w:hAnsi="Menlo" w:cs="Menlo"/>
@@ -2770,6 +2941,7 @@
                               </w:rPr>
                               <w:t>(</w:t>
                             </w:r>
+                            <w:proofErr w:type="gramEnd"/>
                             <w:r>
                               <w:rPr>
                                 <w:rFonts w:ascii="Menlo" w:hAnsi="Menlo" w:cs="Menlo"/>
@@ -2802,9 +2974,19 @@
                                 <w:sz w:val="20"/>
                                 <w:szCs w:val="20"/>
                               </w:rPr>
-                              <w:t xml:space="preserve">        title(</w:t>
+                              <w:t xml:space="preserve">        </w:t>
+                            </w:r>
+                            <w:proofErr w:type="gramStart"/>
+                            <w:r>
+                              <w:rPr>
+                                <w:rFonts w:ascii="Menlo" w:hAnsi="Menlo" w:cs="Menlo"/>
+                                <w:sz w:val="20"/>
+                                <w:szCs w:val="20"/>
+                              </w:rPr>
+                              <w:t>title(</w:t>
                             </w:r>
                             <w:proofErr w:type="spellStart"/>
+                            <w:proofErr w:type="gramEnd"/>
                             <w:r>
                               <w:rPr>
                                 <w:rFonts w:ascii="Menlo" w:hAnsi="Menlo" w:cs="Menlo"/>
@@ -2929,6 +3111,7 @@
                               <w:t xml:space="preserve">        </w:t>
                             </w:r>
                             <w:proofErr w:type="spellStart"/>
+                            <w:proofErr w:type="gramStart"/>
                             <w:r>
                               <w:rPr>
                                 <w:rFonts w:ascii="Menlo" w:hAnsi="Menlo" w:cs="Menlo"/>
@@ -2946,6 +3129,7 @@
                               </w:rPr>
                               <w:t>(</w:t>
                             </w:r>
+                            <w:proofErr w:type="gramEnd"/>
                             <w:r>
                               <w:rPr>
                                 <w:rFonts w:ascii="Menlo" w:hAnsi="Menlo" w:cs="Menlo"/>
@@ -3014,7 +3198,25 @@
                                 <w:sz w:val="20"/>
                                 <w:szCs w:val="20"/>
                               </w:rPr>
-                              <w:t xml:space="preserve">        sound(music1, Fs1);</w:t>
+                              <w:t xml:space="preserve">        </w:t>
+                            </w:r>
+                            <w:proofErr w:type="gramStart"/>
+                            <w:r>
+                              <w:rPr>
+                                <w:rFonts w:ascii="Menlo" w:hAnsi="Menlo" w:cs="Menlo"/>
+                                <w:sz w:val="20"/>
+                                <w:szCs w:val="20"/>
+                              </w:rPr>
+                              <w:t>sound(</w:t>
+                            </w:r>
+                            <w:proofErr w:type="gramEnd"/>
+                            <w:r>
+                              <w:rPr>
+                                <w:rFonts w:ascii="Menlo" w:hAnsi="Menlo" w:cs="Menlo"/>
+                                <w:sz w:val="20"/>
+                                <w:szCs w:val="20"/>
+                              </w:rPr>
+                              <w:t>music1, Fs1);</w:t>
                             </w:r>
                           </w:p>
                           <w:p>
@@ -3370,6 +3572,7 @@
                         <w:t xml:space="preserve"> = </w:t>
                       </w:r>
                       <w:proofErr w:type="spellStart"/>
+                      <w:proofErr w:type="gramStart"/>
                       <w:r>
                         <w:rPr>
                           <w:rFonts w:ascii="Menlo" w:hAnsi="Menlo" w:cs="Menlo"/>
@@ -3387,6 +3590,7 @@
                         </w:rPr>
                         <w:t>(</w:t>
                       </w:r>
+                      <w:proofErr w:type="gramEnd"/>
                       <w:r>
                         <w:rPr>
                           <w:rFonts w:ascii="Menlo" w:hAnsi="Menlo" w:cs="Menlo"/>
@@ -3419,9 +3623,19 @@
                           <w:sz w:val="20"/>
                           <w:szCs w:val="20"/>
                         </w:rPr>
-                        <w:t xml:space="preserve">        title(</w:t>
+                        <w:t xml:space="preserve">        </w:t>
+                      </w:r>
+                      <w:proofErr w:type="gramStart"/>
+                      <w:r>
+                        <w:rPr>
+                          <w:rFonts w:ascii="Menlo" w:hAnsi="Menlo" w:cs="Menlo"/>
+                          <w:sz w:val="20"/>
+                          <w:szCs w:val="20"/>
+                        </w:rPr>
+                        <w:t>title(</w:t>
                       </w:r>
                       <w:proofErr w:type="spellStart"/>
+                      <w:proofErr w:type="gramEnd"/>
                       <w:r>
                         <w:rPr>
                           <w:rFonts w:ascii="Menlo" w:hAnsi="Menlo" w:cs="Menlo"/>
@@ -3546,6 +3760,7 @@
                         <w:t xml:space="preserve">        </w:t>
                       </w:r>
                       <w:proofErr w:type="spellStart"/>
+                      <w:proofErr w:type="gramStart"/>
                       <w:r>
                         <w:rPr>
                           <w:rFonts w:ascii="Menlo" w:hAnsi="Menlo" w:cs="Menlo"/>
@@ -3563,6 +3778,7 @@
                         </w:rPr>
                         <w:t>(</w:t>
                       </w:r>
+                      <w:proofErr w:type="gramEnd"/>
                       <w:r>
                         <w:rPr>
                           <w:rFonts w:ascii="Menlo" w:hAnsi="Menlo" w:cs="Menlo"/>
@@ -3631,7 +3847,25 @@
                           <w:sz w:val="20"/>
                           <w:szCs w:val="20"/>
                         </w:rPr>
-                        <w:t xml:space="preserve">        sound(music1, Fs1);</w:t>
+                        <w:t xml:space="preserve">        </w:t>
+                      </w:r>
+                      <w:proofErr w:type="gramStart"/>
+                      <w:r>
+                        <w:rPr>
+                          <w:rFonts w:ascii="Menlo" w:hAnsi="Menlo" w:cs="Menlo"/>
+                          <w:sz w:val="20"/>
+                          <w:szCs w:val="20"/>
+                        </w:rPr>
+                        <w:t>sound(</w:t>
+                      </w:r>
+                      <w:proofErr w:type="gramEnd"/>
+                      <w:r>
+                        <w:rPr>
+                          <w:rFonts w:ascii="Menlo" w:hAnsi="Menlo" w:cs="Menlo"/>
+                          <w:sz w:val="20"/>
+                          <w:szCs w:val="20"/>
+                        </w:rPr>
+                        <w:t>music1, Fs1);</w:t>
                       </w:r>
                     </w:p>
                     <w:p>
@@ -4032,13 +4266,27 @@
                               <w:rPr>
                                 <w:rFonts w:cstheme="minorHAnsi"/>
                               </w:rPr>
-                              <w:t>Pacman's final score after gobbling all the crystals, crossing the void</w:t>
-                            </w:r>
+                              <w:t xml:space="preserve">Pacman's final score after gobbling all the crystals, crossing the </w:t>
+                            </w:r>
+                            <w:proofErr w:type="gramStart"/>
                             <w:r>
                               <w:rPr>
                                 <w:rFonts w:cstheme="minorHAnsi"/>
                               </w:rPr>
-                              <w:t xml:space="preserve">s </w:t>
+                              <w:t>void</w:t>
+                            </w:r>
+                            <w:r>
+                              <w:rPr>
+                                <w:rFonts w:cstheme="minorHAnsi"/>
+                              </w:rPr>
+                              <w:t>s</w:t>
+                            </w:r>
+                            <w:proofErr w:type="gramEnd"/>
+                            <w:r>
+                              <w:rPr>
+                                <w:rFonts w:cstheme="minorHAnsi"/>
+                              </w:rPr>
+                              <w:t xml:space="preserve"> </w:t>
                             </w:r>
                             <w:r>
                               <w:rPr>
@@ -4224,13 +4472,27 @@
                         <w:rPr>
                           <w:rFonts w:cstheme="minorHAnsi"/>
                         </w:rPr>
-                        <w:t>Pacman's final score after gobbling all the crystals, crossing the void</w:t>
-                      </w:r>
+                        <w:t xml:space="preserve">Pacman's final score after gobbling all the crystals, crossing the </w:t>
+                      </w:r>
+                      <w:proofErr w:type="gramStart"/>
                       <w:r>
                         <w:rPr>
                           <w:rFonts w:cstheme="minorHAnsi"/>
                         </w:rPr>
-                        <w:t xml:space="preserve">s </w:t>
+                        <w:t>void</w:t>
+                      </w:r>
+                      <w:r>
+                        <w:rPr>
+                          <w:rFonts w:cstheme="minorHAnsi"/>
+                        </w:rPr>
+                        <w:t>s</w:t>
+                      </w:r>
+                      <w:proofErr w:type="gramEnd"/>
+                      <w:r>
+                        <w:rPr>
+                          <w:rFonts w:cstheme="minorHAnsi"/>
+                        </w:rPr>
+                        <w:t xml:space="preserve"> </w:t>
                       </w:r>
                       <w:r>
                         <w:rPr>

</xml_diff>